<commit_message>
updated HW2 solution write-up
</commit_message>
<xml_diff>
--- a/homework/hw2_mysol.docx
+++ b/homework/hw2_mysol.docx
@@ -76,7 +76,25 @@
           <w:sz w:val="22"/>
           <w:szCs w:val="22"/>
         </w:rPr>
-        <w:t>Since the burst error length is uniformly distributed between 1 and 20, and the system does not include a DFE in its receiver path, the PRE-FEC BER computation is relatively easy:</w:t>
+        <w:t xml:space="preserve">Since the burst error length is uniformly distributed between 1 and 20, and the system does not include a DFE in its receiver path, the </w:t>
+      </w:r>
+      <w:proofErr w:type="gramStart"/>
+      <w:r>
+        <w:rPr>
+          <w:rFonts w:ascii="CMU Serif Roman" w:hAnsi="CMU Serif Roman" w:cs="CMU Serif Roman"/>
+          <w:sz w:val="22"/>
+          <w:szCs w:val="22"/>
+        </w:rPr>
+        <w:t>PRE-FEC BER</w:t>
+      </w:r>
+      <w:proofErr w:type="gramEnd"/>
+      <w:r>
+        <w:rPr>
+          <w:rFonts w:ascii="CMU Serif Roman" w:hAnsi="CMU Serif Roman" w:cs="CMU Serif Roman"/>
+          <w:sz w:val="22"/>
+          <w:szCs w:val="22"/>
+        </w:rPr>
+        <w:t xml:space="preserve"> computation is relatively easy:</w:t>
       </w:r>
     </w:p>
     <w:p>
@@ -177,15 +195,7 @@
                       <w:sz w:val="22"/>
                       <w:szCs w:val="22"/>
                     </w:rPr>
-                    <m:t>e</m:t>
-                  </m:r>
-                  <m:r>
-                    <w:rPr>
-                      <w:rFonts w:ascii="Latin Modern Math" w:hAnsi="Latin Modern Math"/>
-                      <w:sz w:val="22"/>
-                      <w:szCs w:val="22"/>
-                    </w:rPr>
-                    <m:t>b</m:t>
+                    <m:t>eb</m:t>
                   </m:r>
                 </m:sub>
               </m:sSub>
@@ -330,15 +340,7 @@
                           <w:sz w:val="22"/>
                           <w:szCs w:val="22"/>
                         </w:rPr>
-                        <m:t>e</m:t>
-                      </m:r>
-                      <m:r>
-                        <w:rPr>
-                          <w:rFonts w:ascii="Latin Modern Math" w:hAnsi="Latin Modern Math"/>
-                          <w:sz w:val="22"/>
-                          <w:szCs w:val="22"/>
-                        </w:rPr>
-                        <m:t>b</m:t>
+                        <m:t>eb</m:t>
                       </m:r>
                     </m:sub>
                   </m:sSub>
@@ -380,15 +382,7 @@
                       <w:sz w:val="22"/>
                       <w:szCs w:val="22"/>
                     </w:rPr>
-                    <m:t>e</m:t>
-                  </m:r>
-                  <m:r>
-                    <w:rPr>
-                      <w:rFonts w:ascii="Latin Modern Math" w:hAnsi="Latin Modern Math"/>
-                      <w:sz w:val="22"/>
-                      <w:szCs w:val="22"/>
-                    </w:rPr>
-                    <m:t>b</m:t>
+                    <m:t>eb</m:t>
                   </m:r>
                 </m:sub>
               </m:sSub>
@@ -521,15 +515,7 @@
                   <w:sz w:val="22"/>
                   <w:szCs w:val="22"/>
                 </w:rPr>
-                <m:t>e</m:t>
-              </m:r>
-              <m:r>
-                <w:rPr>
-                  <w:rFonts w:ascii="Latin Modern Math" w:hAnsi="Latin Modern Math" w:cs="CMU Serif Roman"/>
-                  <w:sz w:val="22"/>
-                  <w:szCs w:val="22"/>
-                </w:rPr>
-                <m:t>b</m:t>
+                <m:t>eb</m:t>
               </m:r>
             </m:sub>
           </m:sSub>
@@ -763,15 +749,7 @@
           <w:sz w:val="22"/>
           <w:szCs w:val="22"/>
         </w:rPr>
-        <w:t xml:space="preserve"> </w:t>
-      </w:r>
-      <w:r>
-        <w:rPr>
-          <w:rFonts w:ascii="CMU Serif Roman" w:hAnsi="CMU Serif Roman" w:cs="CMU Serif Roman"/>
-          <w:sz w:val="22"/>
-          <w:szCs w:val="22"/>
-        </w:rPr>
-        <w:t>presents a method to compute</w:t>
+        <w:t xml:space="preserve"> presents a method to compute</w:t>
       </w:r>
       <w:r>
         <w:rPr>
@@ -1152,7 +1130,25 @@
           <w:sz w:val="22"/>
           <w:szCs w:val="22"/>
         </w:rPr>
-        <w:t>-th symbol</w:t>
+        <w:t>-</w:t>
+      </w:r>
+      <w:proofErr w:type="spellStart"/>
+      <w:r>
+        <w:rPr>
+          <w:rFonts w:ascii="CMU Serif Roman" w:hAnsi="CMU Serif Roman" w:cs="CMU Serif Roman"/>
+          <w:sz w:val="22"/>
+          <w:szCs w:val="22"/>
+        </w:rPr>
+        <w:t>th</w:t>
+      </w:r>
+      <w:proofErr w:type="spellEnd"/>
+      <w:r>
+        <w:rPr>
+          <w:rFonts w:ascii="CMU Serif Roman" w:hAnsi="CMU Serif Roman" w:cs="CMU Serif Roman"/>
+          <w:sz w:val="22"/>
+          <w:szCs w:val="22"/>
+        </w:rPr>
+        <w:t xml:space="preserve"> symbol</w:t>
       </w:r>
       <w:r>
         <w:rPr>
@@ -1310,15 +1306,33 @@
           <w:sz w:val="22"/>
           <w:szCs w:val="22"/>
         </w:rPr>
-        <w:t>’-th symbol must be correct by defini</w:t>
-      </w:r>
-      <w:r>
-        <w:rPr>
-          <w:rFonts w:ascii="CMU Serif Roman" w:hAnsi="CMU Serif Roman" w:cs="CMU Serif Roman"/>
-          <w:sz w:val="22"/>
-          <w:szCs w:val="22"/>
-        </w:rPr>
-        <w:t xml:space="preserve">tion of </w:t>
+        <w:t xml:space="preserve">’-th symbol must be correct </w:t>
+      </w:r>
+      <w:proofErr w:type="gramStart"/>
+      <w:r>
+        <w:rPr>
+          <w:rFonts w:ascii="CMU Serif Roman" w:hAnsi="CMU Serif Roman" w:cs="CMU Serif Roman"/>
+          <w:sz w:val="22"/>
+          <w:szCs w:val="22"/>
+        </w:rPr>
+        <w:t>by defini</w:t>
+      </w:r>
+      <w:r>
+        <w:rPr>
+          <w:rFonts w:ascii="CMU Serif Roman" w:hAnsi="CMU Serif Roman" w:cs="CMU Serif Roman"/>
+          <w:sz w:val="22"/>
+          <w:szCs w:val="22"/>
+        </w:rPr>
+        <w:t>tion of</w:t>
+      </w:r>
+      <w:proofErr w:type="gramEnd"/>
+      <w:r>
+        <w:rPr>
+          <w:rFonts w:ascii="CMU Serif Roman" w:hAnsi="CMU Serif Roman" w:cs="CMU Serif Roman"/>
+          <w:sz w:val="22"/>
+          <w:szCs w:val="22"/>
+        </w:rPr>
+        <w:t xml:space="preserve"> </w:t>
       </w:r>
       <w:r>
         <w:rPr>
@@ -1350,23 +1364,7 @@
           <w:sz w:val="22"/>
           <w:szCs w:val="22"/>
         </w:rPr>
-        <w:t xml:space="preserve">between </w:t>
-      </w:r>
-      <w:r>
-        <w:rPr>
-          <w:rFonts w:ascii="CMU Serif Roman" w:hAnsi="CMU Serif Roman" w:cs="CMU Serif Roman"/>
-          <w:sz w:val="22"/>
-          <w:szCs w:val="22"/>
-        </w:rPr>
-        <w:t xml:space="preserve">the </w:t>
-      </w:r>
-      <w:r>
-        <w:rPr>
-          <w:rFonts w:ascii="CMU Serif Roman" w:hAnsi="CMU Serif Roman" w:cs="CMU Serif Roman"/>
-          <w:sz w:val="22"/>
-          <w:szCs w:val="22"/>
-        </w:rPr>
-        <w:t>3</w:t>
+        <w:t>between the 3</w:t>
       </w:r>
       <w:r>
         <w:rPr>
@@ -1383,23 +1381,7 @@
           <w:sz w:val="22"/>
           <w:szCs w:val="22"/>
         </w:rPr>
-        <w:t xml:space="preserve"> and </w:t>
-      </w:r>
-      <w:r>
-        <w:rPr>
-          <w:rFonts w:ascii="CMU Serif Roman" w:hAnsi="CMU Serif Roman" w:cs="CMU Serif Roman"/>
-          <w:sz w:val="22"/>
-          <w:szCs w:val="22"/>
-        </w:rPr>
-        <w:t xml:space="preserve">the </w:t>
-      </w:r>
-      <w:r>
-        <w:rPr>
-          <w:rFonts w:ascii="CMU Serif Roman" w:hAnsi="CMU Serif Roman" w:cs="CMU Serif Roman"/>
-          <w:sz w:val="22"/>
-          <w:szCs w:val="22"/>
-        </w:rPr>
-        <w:t>10</w:t>
+        <w:t xml:space="preserve"> and the 10</w:t>
       </w:r>
       <w:r>
         <w:rPr>
@@ -1649,15 +1631,7 @@
                   <w:sz w:val="22"/>
                   <w:szCs w:val="22"/>
                 </w:rPr>
-                <m:t>e</m:t>
-              </m:r>
-              <m:r>
-                <w:rPr>
-                  <w:rFonts w:ascii="Latin Modern Math" w:hAnsi="Latin Modern Math" w:cs="CMU Serif Roman"/>
-                  <w:sz w:val="22"/>
-                  <w:szCs w:val="22"/>
-                </w:rPr>
-                <m:t>s</m:t>
+                <m:t>es</m:t>
               </m:r>
             </m:sub>
           </m:sSub>
@@ -1667,15 +1641,7 @@
               <w:sz w:val="22"/>
               <w:szCs w:val="22"/>
             </w:rPr>
-            <m:t>=1</m:t>
-          </m:r>
-          <m:r>
-            <w:rPr>
-              <w:rFonts w:ascii="Latin Modern Math" w:hAnsi="Latin Modern Math" w:cs="CMU Serif Roman"/>
-              <w:sz w:val="22"/>
-              <w:szCs w:val="22"/>
-            </w:rPr>
-            <m:t>-</m:t>
+            <m:t>=1-</m:t>
           </m:r>
           <m:sSup>
             <m:sSupPr>
@@ -2106,8 +2072,18 @@
           <w:sz w:val="22"/>
           <w:szCs w:val="22"/>
         </w:rPr>
-        <w:t xml:space="preserve"> to get a certain symbol errors (1~3)</w:t>
-      </w:r>
+        <w:t xml:space="preserve"> to get a certain symbol </w:t>
+      </w:r>
+      <w:proofErr w:type="gramStart"/>
+      <w:r>
+        <w:rPr>
+          <w:rFonts w:ascii="CMU Serif Roman" w:hAnsi="CMU Serif Roman" w:cs="CMU Serif Roman"/>
+          <w:sz w:val="22"/>
+          <w:szCs w:val="22"/>
+        </w:rPr>
+        <w:t>errors (1~3)</w:t>
+      </w:r>
+      <w:proofErr w:type="gramEnd"/>
       <w:r>
         <w:rPr>
           <w:rFonts w:ascii="CMU Serif Roman" w:hAnsi="CMU Serif Roman" w:cs="CMU Serif Roman"/>
@@ -3542,7 +3518,25 @@
                 <w:sz w:val="11"/>
                 <w:szCs w:val="11"/>
               </w:rPr>
-              <w:t xml:space="preserve"> symbol err</w:t>
+              <w:t xml:space="preserve"> </w:t>
+            </w:r>
+            <w:proofErr w:type="gramStart"/>
+            <w:r>
+              <w:rPr>
+                <w:rFonts w:ascii="CMU Serif Roman" w:eastAsia="Malgun Gothic" w:hAnsi="CMU Serif Roman" w:cs="CMU Serif Roman"/>
+                <w:sz w:val="11"/>
+                <w:szCs w:val="11"/>
+              </w:rPr>
+              <w:t>symbol</w:t>
+            </w:r>
+            <w:proofErr w:type="gramEnd"/>
+            <w:r>
+              <w:rPr>
+                <w:rFonts w:ascii="CMU Serif Roman" w:eastAsia="Malgun Gothic" w:hAnsi="CMU Serif Roman" w:cs="CMU Serif Roman"/>
+                <w:sz w:val="11"/>
+                <w:szCs w:val="11"/>
+              </w:rPr>
+              <w:t xml:space="preserve"> err</w:t>
             </w:r>
           </w:p>
         </w:tc>
@@ -4378,15 +4372,7 @@
                   <w:sz w:val="21"/>
                   <w:szCs w:val="21"/>
                 </w:rPr>
-                <m:t>4</m:t>
-              </m:r>
-              <m:r>
-                <w:rPr>
-                  <w:rFonts w:ascii="Latin Modern Math" w:hAnsi="Latin Modern Math" w:cs="CMU Serif Roman"/>
-                  <w:sz w:val="21"/>
-                  <w:szCs w:val="21"/>
-                </w:rPr>
-                <m:t>5</m:t>
+                <m:t>45</m:t>
               </m:r>
             </m:num>
             <m:den>
@@ -4725,15 +4711,7 @@
                           <w:sz w:val="22"/>
                           <w:szCs w:val="22"/>
                         </w:rPr>
-                        <m:t>j=1</m:t>
-                      </m:r>
-                      <m:r>
-                        <w:rPr>
-                          <w:rFonts w:ascii="Latin Modern Math" w:hAnsi="Latin Modern Math" w:cs="CMU Serif Roman"/>
-                          <w:sz w:val="22"/>
-                          <w:szCs w:val="22"/>
-                        </w:rPr>
-                        <m:t>+i</m:t>
+                        <m:t>j=1+i</m:t>
                       </m:r>
                     </m:sub>
                     <m:sup>
@@ -4777,15 +4755,7 @@
               <w:sz w:val="22"/>
               <w:szCs w:val="22"/>
             </w:rPr>
-            <m:t>=</m:t>
-          </m:r>
-          <m:r>
-            <w:rPr>
-              <w:rFonts w:ascii="Latin Modern Math" w:hAnsi="Latin Modern Math" w:cs="CMU Serif Roman"/>
-              <w:sz w:val="22"/>
-              <w:szCs w:val="22"/>
-            </w:rPr>
-            <m:t xml:space="preserve">11,  </m:t>
+            <m:t xml:space="preserve">=11,  </m:t>
           </m:r>
           <m:sSub>
             <m:sSubPr>
@@ -4891,23 +4861,7 @@
                           <w:sz w:val="22"/>
                           <w:szCs w:val="22"/>
                         </w:rPr>
-                        <m:t>j=</m:t>
-                      </m:r>
-                      <m:r>
-                        <w:rPr>
-                          <w:rFonts w:ascii="Latin Modern Math" w:hAnsi="Latin Modern Math" w:cs="CMU Serif Roman"/>
-                          <w:sz w:val="22"/>
-                          <w:szCs w:val="22"/>
-                        </w:rPr>
-                        <m:t>1</m:t>
-                      </m:r>
-                      <m:r>
-                        <w:rPr>
-                          <w:rFonts w:ascii="Latin Modern Math" w:hAnsi="Latin Modern Math" w:cs="CMU Serif Roman"/>
-                          <w:sz w:val="22"/>
-                          <w:szCs w:val="22"/>
-                        </w:rPr>
-                        <m:t>1+i</m:t>
+                        <m:t>j=11+i</m:t>
                       </m:r>
                     </m:sub>
                     <m:sup>
@@ -4951,23 +4905,7 @@
               <w:sz w:val="22"/>
               <w:szCs w:val="22"/>
             </w:rPr>
-            <m:t>=1</m:t>
-          </m:r>
-          <m:r>
-            <w:rPr>
-              <w:rFonts w:ascii="Latin Modern Math" w:hAnsi="Latin Modern Math" w:cs="CMU Serif Roman"/>
-              <w:sz w:val="22"/>
-              <w:szCs w:val="22"/>
-            </w:rPr>
-            <m:t>7.</m:t>
-          </m:r>
-          <m:r>
-            <w:rPr>
-              <w:rFonts w:ascii="Latin Modern Math" w:hAnsi="Latin Modern Math" w:cs="CMU Serif Roman"/>
-              <w:sz w:val="22"/>
-              <w:szCs w:val="22"/>
-            </w:rPr>
-            <m:t>33</m:t>
+            <m:t>=17.33</m:t>
           </m:r>
         </m:oMath>
       </m:oMathPara>
@@ -5062,9 +5000,9 @@
         <w:gridCol w:w="960"/>
         <w:gridCol w:w="960"/>
         <w:gridCol w:w="960"/>
-        <w:gridCol w:w="960"/>
-        <w:gridCol w:w="988"/>
-        <w:gridCol w:w="1277"/>
+        <w:gridCol w:w="1188"/>
+        <w:gridCol w:w="1178"/>
+        <w:gridCol w:w="1440"/>
       </w:tblGrid>
       <w:tr>
         <w:tc>
@@ -5298,7 +5236,7 @@
         </w:tc>
         <w:tc>
           <w:tcPr>
-            <w:tcW w:w="960" w:type="dxa"/>
+            <w:tcW w:w="1188" w:type="dxa"/>
             <w:tcBorders>
               <w:top w:val="single" w:sz="8" w:space="0" w:color="A3A3A3"/>
               <w:left w:val="single" w:sz="8" w:space="0" w:color="A3A3A3"/>
@@ -5336,7 +5274,7 @@
         </w:tc>
         <w:tc>
           <w:tcPr>
-            <w:tcW w:w="988" w:type="dxa"/>
+            <w:tcW w:w="1178" w:type="dxa"/>
             <w:tcBorders>
               <w:top w:val="single" w:sz="8" w:space="0" w:color="A3A3A3"/>
               <w:left w:val="single" w:sz="8" w:space="0" w:color="A3A3A3"/>
@@ -5374,7 +5312,7 @@
         </w:tc>
         <w:tc>
           <w:tcPr>
-            <w:tcW w:w="1277" w:type="dxa"/>
+            <w:tcW w:w="1440" w:type="dxa"/>
             <w:tcBorders>
               <w:top w:val="single" w:sz="8" w:space="0" w:color="A3A3A3"/>
               <w:left w:val="single" w:sz="8" w:space="0" w:color="A3A3A3"/>
@@ -5519,7 +5457,23 @@
                 <w:sz w:val="21"/>
                 <w:szCs w:val="21"/>
               </w:rPr>
-              <w:t>11</w:t>
+              <w:t>1</w:t>
+            </w:r>
+            <w:r>
+              <w:rPr>
+                <w:rFonts w:ascii="CMU Serif Roman" w:hAnsi="CMU Serif Roman" w:cs="CMU Serif Roman"/>
+                <w:sz w:val="21"/>
+                <w:szCs w:val="21"/>
+              </w:rPr>
+              <w:t xml:space="preserve"> </w:t>
+            </w:r>
+            <w:r>
+              <w:rPr>
+                <w:rFonts w:ascii="CMU Serif Roman" w:hAnsi="CMU Serif Roman" w:cs="CMU Serif Roman"/>
+                <w:sz w:val="21"/>
+                <w:szCs w:val="21"/>
+              </w:rPr>
+              <w:t>1</w:t>
             </w:r>
           </w:p>
           <w:p>
@@ -5575,7 +5529,39 @@
                 <w:sz w:val="21"/>
                 <w:szCs w:val="21"/>
               </w:rPr>
-              <w:t>111</w:t>
+              <w:t>1</w:t>
+            </w:r>
+            <w:r>
+              <w:rPr>
+                <w:rFonts w:ascii="CMU Serif Roman" w:hAnsi="CMU Serif Roman" w:cs="CMU Serif Roman"/>
+                <w:sz w:val="21"/>
+                <w:szCs w:val="21"/>
+              </w:rPr>
+              <w:t xml:space="preserve"> </w:t>
+            </w:r>
+            <w:r>
+              <w:rPr>
+                <w:rFonts w:ascii="CMU Serif Roman" w:hAnsi="CMU Serif Roman" w:cs="CMU Serif Roman"/>
+                <w:sz w:val="21"/>
+                <w:szCs w:val="21"/>
+              </w:rPr>
+              <w:t>1</w:t>
+            </w:r>
+            <w:r>
+              <w:rPr>
+                <w:rFonts w:ascii="CMU Serif Roman" w:hAnsi="CMU Serif Roman" w:cs="CMU Serif Roman"/>
+                <w:sz w:val="21"/>
+                <w:szCs w:val="21"/>
+              </w:rPr>
+              <w:t xml:space="preserve"> </w:t>
+            </w:r>
+            <w:r>
+              <w:rPr>
+                <w:rFonts w:ascii="CMU Serif Roman" w:hAnsi="CMU Serif Roman" w:cs="CMU Serif Roman"/>
+                <w:sz w:val="21"/>
+                <w:szCs w:val="21"/>
+              </w:rPr>
+              <w:t>1</w:t>
             </w:r>
           </w:p>
           <w:p>
@@ -5594,7 +5580,23 @@
                 <w:sz w:val="21"/>
                 <w:szCs w:val="21"/>
               </w:rPr>
-              <w:t>12</w:t>
+              <w:t>1</w:t>
+            </w:r>
+            <w:r>
+              <w:rPr>
+                <w:rFonts w:ascii="CMU Serif Roman" w:hAnsi="CMU Serif Roman" w:cs="CMU Serif Roman"/>
+                <w:sz w:val="21"/>
+                <w:szCs w:val="21"/>
+              </w:rPr>
+              <w:t xml:space="preserve"> </w:t>
+            </w:r>
+            <w:r>
+              <w:rPr>
+                <w:rFonts w:ascii="CMU Serif Roman" w:hAnsi="CMU Serif Roman" w:cs="CMU Serif Roman"/>
+                <w:sz w:val="21"/>
+                <w:szCs w:val="21"/>
+              </w:rPr>
+              <w:t>2</w:t>
             </w:r>
           </w:p>
           <w:p>
@@ -5650,7 +5652,55 @@
                 <w:sz w:val="21"/>
                 <w:szCs w:val="21"/>
               </w:rPr>
-              <w:t>1111</w:t>
+              <w:t>1</w:t>
+            </w:r>
+            <w:r>
+              <w:rPr>
+                <w:rFonts w:ascii="CMU Serif Roman" w:hAnsi="CMU Serif Roman" w:cs="CMU Serif Roman"/>
+                <w:sz w:val="21"/>
+                <w:szCs w:val="21"/>
+              </w:rPr>
+              <w:t xml:space="preserve"> </w:t>
+            </w:r>
+            <w:r>
+              <w:rPr>
+                <w:rFonts w:ascii="CMU Serif Roman" w:hAnsi="CMU Serif Roman" w:cs="CMU Serif Roman"/>
+                <w:sz w:val="21"/>
+                <w:szCs w:val="21"/>
+              </w:rPr>
+              <w:t>1</w:t>
+            </w:r>
+            <w:r>
+              <w:rPr>
+                <w:rFonts w:ascii="CMU Serif Roman" w:hAnsi="CMU Serif Roman" w:cs="CMU Serif Roman"/>
+                <w:sz w:val="21"/>
+                <w:szCs w:val="21"/>
+              </w:rPr>
+              <w:t xml:space="preserve"> </w:t>
+            </w:r>
+            <w:r>
+              <w:rPr>
+                <w:rFonts w:ascii="CMU Serif Roman" w:hAnsi="CMU Serif Roman" w:cs="CMU Serif Roman"/>
+                <w:sz w:val="21"/>
+                <w:szCs w:val="21"/>
+              </w:rPr>
+              <w:t>1</w:t>
+            </w:r>
+            <w:r>
+              <w:rPr>
+                <w:rFonts w:ascii="CMU Serif Roman" w:hAnsi="CMU Serif Roman" w:cs="CMU Serif Roman"/>
+                <w:sz w:val="21"/>
+                <w:szCs w:val="21"/>
+              </w:rPr>
+              <w:t xml:space="preserve"> </w:t>
+            </w:r>
+            <w:r>
+              <w:rPr>
+                <w:rFonts w:ascii="CMU Serif Roman" w:hAnsi="CMU Serif Roman" w:cs="CMU Serif Roman"/>
+                <w:sz w:val="21"/>
+                <w:szCs w:val="21"/>
+              </w:rPr>
+              <w:t>1</w:t>
             </w:r>
           </w:p>
           <w:p>
@@ -5669,7 +5719,39 @@
                 <w:sz w:val="21"/>
                 <w:szCs w:val="21"/>
               </w:rPr>
-              <w:t>112</w:t>
+              <w:t>1</w:t>
+            </w:r>
+            <w:r>
+              <w:rPr>
+                <w:rFonts w:ascii="CMU Serif Roman" w:hAnsi="CMU Serif Roman" w:cs="CMU Serif Roman"/>
+                <w:sz w:val="21"/>
+                <w:szCs w:val="21"/>
+              </w:rPr>
+              <w:t xml:space="preserve"> </w:t>
+            </w:r>
+            <w:r>
+              <w:rPr>
+                <w:rFonts w:ascii="CMU Serif Roman" w:hAnsi="CMU Serif Roman" w:cs="CMU Serif Roman"/>
+                <w:sz w:val="21"/>
+                <w:szCs w:val="21"/>
+              </w:rPr>
+              <w:t>1</w:t>
+            </w:r>
+            <w:r>
+              <w:rPr>
+                <w:rFonts w:ascii="CMU Serif Roman" w:hAnsi="CMU Serif Roman" w:cs="CMU Serif Roman"/>
+                <w:sz w:val="21"/>
+                <w:szCs w:val="21"/>
+              </w:rPr>
+              <w:t xml:space="preserve"> </w:t>
+            </w:r>
+            <w:r>
+              <w:rPr>
+                <w:rFonts w:ascii="CMU Serif Roman" w:hAnsi="CMU Serif Roman" w:cs="CMU Serif Roman"/>
+                <w:sz w:val="21"/>
+                <w:szCs w:val="21"/>
+              </w:rPr>
+              <w:t>2</w:t>
             </w:r>
           </w:p>
           <w:p>
@@ -5688,7 +5770,23 @@
                 <w:sz w:val="21"/>
                 <w:szCs w:val="21"/>
               </w:rPr>
-              <w:t>13</w:t>
+              <w:t>1</w:t>
+            </w:r>
+            <w:r>
+              <w:rPr>
+                <w:rFonts w:ascii="CMU Serif Roman" w:hAnsi="CMU Serif Roman" w:cs="CMU Serif Roman"/>
+                <w:sz w:val="21"/>
+                <w:szCs w:val="21"/>
+              </w:rPr>
+              <w:t xml:space="preserve"> </w:t>
+            </w:r>
+            <w:r>
+              <w:rPr>
+                <w:rFonts w:ascii="CMU Serif Roman" w:hAnsi="CMU Serif Roman" w:cs="CMU Serif Roman"/>
+                <w:sz w:val="21"/>
+                <w:szCs w:val="21"/>
+              </w:rPr>
+              <w:t>3</w:t>
             </w:r>
           </w:p>
           <w:p>
@@ -5707,7 +5805,23 @@
                 <w:sz w:val="21"/>
                 <w:szCs w:val="21"/>
               </w:rPr>
-              <w:t>22</w:t>
+              <w:t>2</w:t>
+            </w:r>
+            <w:r>
+              <w:rPr>
+                <w:rFonts w:ascii="CMU Serif Roman" w:hAnsi="CMU Serif Roman" w:cs="CMU Serif Roman"/>
+                <w:sz w:val="21"/>
+                <w:szCs w:val="21"/>
+              </w:rPr>
+              <w:t xml:space="preserve"> </w:t>
+            </w:r>
+            <w:r>
+              <w:rPr>
+                <w:rFonts w:ascii="CMU Serif Roman" w:hAnsi="CMU Serif Roman" w:cs="CMU Serif Roman"/>
+                <w:sz w:val="21"/>
+                <w:szCs w:val="21"/>
+              </w:rPr>
+              <w:t>2</w:t>
             </w:r>
           </w:p>
           <w:p>
@@ -5735,7 +5849,7 @@
         </w:tc>
         <w:tc>
           <w:tcPr>
-            <w:tcW w:w="960" w:type="dxa"/>
+            <w:tcW w:w="1188" w:type="dxa"/>
             <w:tcBorders>
               <w:top w:val="single" w:sz="8" w:space="0" w:color="A3A3A3"/>
               <w:left w:val="single" w:sz="8" w:space="0" w:color="A3A3A3"/>
@@ -5766,7 +5880,71 @@
                 <w:sz w:val="21"/>
                 <w:szCs w:val="21"/>
               </w:rPr>
-              <w:t>11111</w:t>
+              <w:t>1</w:t>
+            </w:r>
+            <w:r>
+              <w:rPr>
+                <w:rFonts w:ascii="CMU Serif Roman" w:hAnsi="CMU Serif Roman" w:cs="CMU Serif Roman"/>
+                <w:sz w:val="21"/>
+                <w:szCs w:val="21"/>
+              </w:rPr>
+              <w:t xml:space="preserve"> </w:t>
+            </w:r>
+            <w:r>
+              <w:rPr>
+                <w:rFonts w:ascii="CMU Serif Roman" w:hAnsi="CMU Serif Roman" w:cs="CMU Serif Roman"/>
+                <w:sz w:val="21"/>
+                <w:szCs w:val="21"/>
+              </w:rPr>
+              <w:t>1</w:t>
+            </w:r>
+            <w:r>
+              <w:rPr>
+                <w:rFonts w:ascii="CMU Serif Roman" w:hAnsi="CMU Serif Roman" w:cs="CMU Serif Roman"/>
+                <w:sz w:val="21"/>
+                <w:szCs w:val="21"/>
+              </w:rPr>
+              <w:t xml:space="preserve"> </w:t>
+            </w:r>
+            <w:r>
+              <w:rPr>
+                <w:rFonts w:ascii="CMU Serif Roman" w:hAnsi="CMU Serif Roman" w:cs="CMU Serif Roman"/>
+                <w:sz w:val="21"/>
+                <w:szCs w:val="21"/>
+              </w:rPr>
+              <w:t>1</w:t>
+            </w:r>
+            <w:r>
+              <w:rPr>
+                <w:rFonts w:ascii="CMU Serif Roman" w:hAnsi="CMU Serif Roman" w:cs="CMU Serif Roman"/>
+                <w:sz w:val="21"/>
+                <w:szCs w:val="21"/>
+              </w:rPr>
+              <w:t xml:space="preserve"> </w:t>
+            </w:r>
+            <w:r>
+              <w:rPr>
+                <w:rFonts w:ascii="CMU Serif Roman" w:hAnsi="CMU Serif Roman" w:cs="CMU Serif Roman"/>
+                <w:sz w:val="21"/>
+                <w:szCs w:val="21"/>
+              </w:rPr>
+              <w:t>1</w:t>
+            </w:r>
+            <w:r>
+              <w:rPr>
+                <w:rFonts w:ascii="CMU Serif Roman" w:hAnsi="CMU Serif Roman" w:cs="CMU Serif Roman"/>
+                <w:sz w:val="21"/>
+                <w:szCs w:val="21"/>
+              </w:rPr>
+              <w:t xml:space="preserve"> </w:t>
+            </w:r>
+            <w:r>
+              <w:rPr>
+                <w:rFonts w:ascii="CMU Serif Roman" w:hAnsi="CMU Serif Roman" w:cs="CMU Serif Roman"/>
+                <w:sz w:val="21"/>
+                <w:szCs w:val="21"/>
+              </w:rPr>
+              <w:t>1</w:t>
             </w:r>
           </w:p>
           <w:p>
@@ -5785,7 +5963,55 @@
                 <w:sz w:val="21"/>
                 <w:szCs w:val="21"/>
               </w:rPr>
-              <w:t>1112</w:t>
+              <w:t>1</w:t>
+            </w:r>
+            <w:r>
+              <w:rPr>
+                <w:rFonts w:ascii="CMU Serif Roman" w:hAnsi="CMU Serif Roman" w:cs="CMU Serif Roman"/>
+                <w:sz w:val="21"/>
+                <w:szCs w:val="21"/>
+              </w:rPr>
+              <w:t xml:space="preserve"> </w:t>
+            </w:r>
+            <w:r>
+              <w:rPr>
+                <w:rFonts w:ascii="CMU Serif Roman" w:hAnsi="CMU Serif Roman" w:cs="CMU Serif Roman"/>
+                <w:sz w:val="21"/>
+                <w:szCs w:val="21"/>
+              </w:rPr>
+              <w:t>1</w:t>
+            </w:r>
+            <w:r>
+              <w:rPr>
+                <w:rFonts w:ascii="CMU Serif Roman" w:hAnsi="CMU Serif Roman" w:cs="CMU Serif Roman"/>
+                <w:sz w:val="21"/>
+                <w:szCs w:val="21"/>
+              </w:rPr>
+              <w:t xml:space="preserve"> </w:t>
+            </w:r>
+            <w:r>
+              <w:rPr>
+                <w:rFonts w:ascii="CMU Serif Roman" w:hAnsi="CMU Serif Roman" w:cs="CMU Serif Roman"/>
+                <w:sz w:val="21"/>
+                <w:szCs w:val="21"/>
+              </w:rPr>
+              <w:t>1</w:t>
+            </w:r>
+            <w:r>
+              <w:rPr>
+                <w:rFonts w:ascii="CMU Serif Roman" w:hAnsi="CMU Serif Roman" w:cs="CMU Serif Roman"/>
+                <w:sz w:val="21"/>
+                <w:szCs w:val="21"/>
+              </w:rPr>
+              <w:t xml:space="preserve"> </w:t>
+            </w:r>
+            <w:r>
+              <w:rPr>
+                <w:rFonts w:ascii="CMU Serif Roman" w:hAnsi="CMU Serif Roman" w:cs="CMU Serif Roman"/>
+                <w:sz w:val="21"/>
+                <w:szCs w:val="21"/>
+              </w:rPr>
+              <w:t>2</w:t>
             </w:r>
           </w:p>
           <w:p>
@@ -5804,7 +6030,39 @@
                 <w:sz w:val="21"/>
                 <w:szCs w:val="21"/>
               </w:rPr>
-              <w:t>113</w:t>
+              <w:t>1</w:t>
+            </w:r>
+            <w:r>
+              <w:rPr>
+                <w:rFonts w:ascii="CMU Serif Roman" w:hAnsi="CMU Serif Roman" w:cs="CMU Serif Roman"/>
+                <w:sz w:val="21"/>
+                <w:szCs w:val="21"/>
+              </w:rPr>
+              <w:t xml:space="preserve"> </w:t>
+            </w:r>
+            <w:r>
+              <w:rPr>
+                <w:rFonts w:ascii="CMU Serif Roman" w:hAnsi="CMU Serif Roman" w:cs="CMU Serif Roman"/>
+                <w:sz w:val="21"/>
+                <w:szCs w:val="21"/>
+              </w:rPr>
+              <w:t>1</w:t>
+            </w:r>
+            <w:r>
+              <w:rPr>
+                <w:rFonts w:ascii="CMU Serif Roman" w:hAnsi="CMU Serif Roman" w:cs="CMU Serif Roman"/>
+                <w:sz w:val="21"/>
+                <w:szCs w:val="21"/>
+              </w:rPr>
+              <w:t xml:space="preserve"> </w:t>
+            </w:r>
+            <w:r>
+              <w:rPr>
+                <w:rFonts w:ascii="CMU Serif Roman" w:hAnsi="CMU Serif Roman" w:cs="CMU Serif Roman"/>
+                <w:sz w:val="21"/>
+                <w:szCs w:val="21"/>
+              </w:rPr>
+              <w:t>3</w:t>
             </w:r>
           </w:p>
           <w:p>
@@ -5823,7 +6081,39 @@
                 <w:sz w:val="21"/>
                 <w:szCs w:val="21"/>
               </w:rPr>
-              <w:t>122</w:t>
+              <w:t>1</w:t>
+            </w:r>
+            <w:r>
+              <w:rPr>
+                <w:rFonts w:ascii="CMU Serif Roman" w:hAnsi="CMU Serif Roman" w:cs="CMU Serif Roman"/>
+                <w:sz w:val="21"/>
+                <w:szCs w:val="21"/>
+              </w:rPr>
+              <w:t xml:space="preserve"> </w:t>
+            </w:r>
+            <w:r>
+              <w:rPr>
+                <w:rFonts w:ascii="CMU Serif Roman" w:hAnsi="CMU Serif Roman" w:cs="CMU Serif Roman"/>
+                <w:sz w:val="21"/>
+                <w:szCs w:val="21"/>
+              </w:rPr>
+              <w:t>2</w:t>
+            </w:r>
+            <w:r>
+              <w:rPr>
+                <w:rFonts w:ascii="CMU Serif Roman" w:hAnsi="CMU Serif Roman" w:cs="CMU Serif Roman"/>
+                <w:sz w:val="21"/>
+                <w:szCs w:val="21"/>
+              </w:rPr>
+              <w:t xml:space="preserve"> </w:t>
+            </w:r>
+            <w:r>
+              <w:rPr>
+                <w:rFonts w:ascii="CMU Serif Roman" w:hAnsi="CMU Serif Roman" w:cs="CMU Serif Roman"/>
+                <w:sz w:val="21"/>
+                <w:szCs w:val="21"/>
+              </w:rPr>
+              <w:t>2</w:t>
             </w:r>
           </w:p>
           <w:p>
@@ -5845,7 +6135,27 @@
                 <w:sz w:val="21"/>
                 <w:szCs w:val="21"/>
               </w:rPr>
-              <w:t>14</w:t>
+              <w:t>1</w:t>
+            </w:r>
+            <w:r>
+              <w:rPr>
+                <w:rFonts w:ascii="CMU Serif Roman" w:hAnsi="CMU Serif Roman" w:cs="CMU Serif Roman"/>
+                <w:strike/>
+                <w:color w:val="FA0000"/>
+                <w:sz w:val="21"/>
+                <w:szCs w:val="21"/>
+              </w:rPr>
+              <w:t xml:space="preserve"> </w:t>
+            </w:r>
+            <w:r>
+              <w:rPr>
+                <w:rFonts w:ascii="CMU Serif Roman" w:hAnsi="CMU Serif Roman" w:cs="CMU Serif Roman"/>
+                <w:strike/>
+                <w:color w:val="FA0000"/>
+                <w:sz w:val="21"/>
+                <w:szCs w:val="21"/>
+              </w:rPr>
+              <w:t>4</w:t>
             </w:r>
           </w:p>
           <w:p>
@@ -5864,7 +6174,23 @@
                 <w:sz w:val="21"/>
                 <w:szCs w:val="21"/>
               </w:rPr>
-              <w:t>23</w:t>
+              <w:t>2</w:t>
+            </w:r>
+            <w:r>
+              <w:rPr>
+                <w:rFonts w:ascii="CMU Serif Roman" w:hAnsi="CMU Serif Roman" w:cs="CMU Serif Roman"/>
+                <w:sz w:val="21"/>
+                <w:szCs w:val="21"/>
+              </w:rPr>
+              <w:t xml:space="preserve"> </w:t>
+            </w:r>
+            <w:r>
+              <w:rPr>
+                <w:rFonts w:ascii="CMU Serif Roman" w:hAnsi="CMU Serif Roman" w:cs="CMU Serif Roman"/>
+                <w:sz w:val="21"/>
+                <w:szCs w:val="21"/>
+              </w:rPr>
+              <w:t>3</w:t>
             </w:r>
           </w:p>
           <w:p>
@@ -5892,7 +6218,7 @@
         </w:tc>
         <w:tc>
           <w:tcPr>
-            <w:tcW w:w="988" w:type="dxa"/>
+            <w:tcW w:w="1178" w:type="dxa"/>
             <w:tcBorders>
               <w:top w:val="single" w:sz="8" w:space="0" w:color="A3A3A3"/>
               <w:left w:val="single" w:sz="8" w:space="0" w:color="A3A3A3"/>
@@ -5923,7 +6249,95 @@
                 <w:sz w:val="21"/>
                 <w:szCs w:val="21"/>
               </w:rPr>
-              <w:t>111111</w:t>
+              <w:t>1</w:t>
+            </w:r>
+            <w:r>
+              <w:rPr>
+                <w:rFonts w:ascii="CMU Serif Roman" w:hAnsi="CMU Serif Roman" w:cs="CMU Serif Roman"/>
+                <w:sz w:val="21"/>
+                <w:szCs w:val="21"/>
+              </w:rPr>
+              <w:t xml:space="preserve"> </w:t>
+            </w:r>
+            <w:r>
+              <w:rPr>
+                <w:rFonts w:ascii="CMU Serif Roman" w:hAnsi="CMU Serif Roman" w:cs="CMU Serif Roman"/>
+                <w:sz w:val="21"/>
+                <w:szCs w:val="21"/>
+              </w:rPr>
+              <w:t>1</w:t>
+            </w:r>
+            <w:r>
+              <w:rPr>
+                <w:rFonts w:ascii="CMU Serif Roman" w:hAnsi="CMU Serif Roman" w:cs="CMU Serif Roman"/>
+                <w:sz w:val="21"/>
+                <w:szCs w:val="21"/>
+              </w:rPr>
+              <w:t xml:space="preserve"> </w:t>
+            </w:r>
+            <w:r>
+              <w:rPr>
+                <w:rFonts w:ascii="CMU Serif Roman" w:hAnsi="CMU Serif Roman" w:cs="CMU Serif Roman"/>
+                <w:sz w:val="21"/>
+                <w:szCs w:val="21"/>
+              </w:rPr>
+              <w:t>1</w:t>
+            </w:r>
+            <w:r>
+              <w:rPr>
+                <w:rFonts w:ascii="CMU Serif Roman" w:hAnsi="CMU Serif Roman" w:cs="CMU Serif Roman"/>
+                <w:sz w:val="21"/>
+                <w:szCs w:val="21"/>
+              </w:rPr>
+              <w:t xml:space="preserve"> </w:t>
+            </w:r>
+            <w:r>
+              <w:rPr>
+                <w:rFonts w:ascii="CMU Serif Roman" w:hAnsi="CMU Serif Roman" w:cs="CMU Serif Roman"/>
+                <w:sz w:val="21"/>
+                <w:szCs w:val="21"/>
+              </w:rPr>
+              <w:t>1</w:t>
+            </w:r>
+            <w:r>
+              <w:rPr>
+                <w:rFonts w:ascii="CMU Serif Roman" w:hAnsi="CMU Serif Roman" w:cs="CMU Serif Roman"/>
+                <w:sz w:val="21"/>
+                <w:szCs w:val="21"/>
+              </w:rPr>
+              <w:t xml:space="preserve"> </w:t>
+            </w:r>
+            <w:r>
+              <w:rPr>
+                <w:rFonts w:ascii="CMU Serif Roman" w:hAnsi="CMU Serif Roman" w:cs="CMU Serif Roman"/>
+                <w:sz w:val="21"/>
+                <w:szCs w:val="21"/>
+              </w:rPr>
+              <w:t>1</w:t>
+            </w:r>
+            <w:r>
+              <w:rPr>
+                <w:rFonts w:ascii="CMU Serif Roman" w:hAnsi="CMU Serif Roman" w:cs="CMU Serif Roman"/>
+                <w:sz w:val="21"/>
+                <w:szCs w:val="21"/>
+              </w:rPr>
+              <w:t xml:space="preserve"> </w:t>
+            </w:r>
+            <w:r>
+              <w:rPr>
+                <w:rFonts w:ascii="CMU Serif Roman" w:hAnsi="CMU Serif Roman" w:cs="CMU Serif Roman"/>
+                <w:sz w:val="21"/>
+                <w:szCs w:val="21"/>
+              </w:rPr>
+              <w:t>1</w:t>
+            </w:r>
+            <w:r>
+              <w:rPr>
+                <w:rFonts w:ascii="CMU Serif Roman" w:hAnsi="CMU Serif Roman" w:cs="CMU Serif Roman"/>
+                <w:sz w:val="21"/>
+                <w:szCs w:val="21"/>
+              </w:rPr>
+              <w:t xml:space="preserve"> </w:t>
             </w:r>
           </w:p>
           <w:p>
@@ -5942,7 +6356,79 @@
                 <w:sz w:val="21"/>
                 <w:szCs w:val="21"/>
               </w:rPr>
-              <w:t>11112</w:t>
+              <w:t>1</w:t>
+            </w:r>
+            <w:r>
+              <w:rPr>
+                <w:rFonts w:ascii="CMU Serif Roman" w:hAnsi="CMU Serif Roman" w:cs="CMU Serif Roman"/>
+                <w:sz w:val="21"/>
+                <w:szCs w:val="21"/>
+              </w:rPr>
+              <w:t xml:space="preserve"> </w:t>
+            </w:r>
+            <w:r>
+              <w:rPr>
+                <w:rFonts w:ascii="CMU Serif Roman" w:hAnsi="CMU Serif Roman" w:cs="CMU Serif Roman"/>
+                <w:sz w:val="21"/>
+                <w:szCs w:val="21"/>
+              </w:rPr>
+              <w:t>1</w:t>
+            </w:r>
+            <w:r>
+              <w:rPr>
+                <w:rFonts w:ascii="CMU Serif Roman" w:hAnsi="CMU Serif Roman" w:cs="CMU Serif Roman"/>
+                <w:sz w:val="21"/>
+                <w:szCs w:val="21"/>
+              </w:rPr>
+              <w:t xml:space="preserve"> </w:t>
+            </w:r>
+            <w:r>
+              <w:rPr>
+                <w:rFonts w:ascii="CMU Serif Roman" w:hAnsi="CMU Serif Roman" w:cs="CMU Serif Roman"/>
+                <w:sz w:val="21"/>
+                <w:szCs w:val="21"/>
+              </w:rPr>
+              <w:t>1</w:t>
+            </w:r>
+            <w:r>
+              <w:rPr>
+                <w:rFonts w:ascii="CMU Serif Roman" w:hAnsi="CMU Serif Roman" w:cs="CMU Serif Roman"/>
+                <w:sz w:val="21"/>
+                <w:szCs w:val="21"/>
+              </w:rPr>
+              <w:t xml:space="preserve"> </w:t>
+            </w:r>
+            <w:r>
+              <w:rPr>
+                <w:rFonts w:ascii="CMU Serif Roman" w:hAnsi="CMU Serif Roman" w:cs="CMU Serif Roman"/>
+                <w:sz w:val="21"/>
+                <w:szCs w:val="21"/>
+              </w:rPr>
+              <w:t>1</w:t>
+            </w:r>
+            <w:r>
+              <w:rPr>
+                <w:rFonts w:ascii="CMU Serif Roman" w:hAnsi="CMU Serif Roman" w:cs="CMU Serif Roman"/>
+                <w:sz w:val="21"/>
+                <w:szCs w:val="21"/>
+              </w:rPr>
+              <w:t xml:space="preserve"> </w:t>
+            </w:r>
+            <w:r>
+              <w:rPr>
+                <w:rFonts w:ascii="CMU Serif Roman" w:hAnsi="CMU Serif Roman" w:cs="CMU Serif Roman"/>
+                <w:sz w:val="21"/>
+                <w:szCs w:val="21"/>
+              </w:rPr>
+              <w:t>2</w:t>
+            </w:r>
+            <w:r>
+              <w:rPr>
+                <w:rFonts w:ascii="CMU Serif Roman" w:hAnsi="CMU Serif Roman" w:cs="CMU Serif Roman"/>
+                <w:sz w:val="21"/>
+                <w:szCs w:val="21"/>
+              </w:rPr>
+              <w:t xml:space="preserve"> </w:t>
             </w:r>
           </w:p>
           <w:p>
@@ -5961,7 +6447,55 @@
                 <w:sz w:val="21"/>
                 <w:szCs w:val="21"/>
               </w:rPr>
-              <w:t>1113</w:t>
+              <w:t>1</w:t>
+            </w:r>
+            <w:r>
+              <w:rPr>
+                <w:rFonts w:ascii="CMU Serif Roman" w:hAnsi="CMU Serif Roman" w:cs="CMU Serif Roman"/>
+                <w:sz w:val="21"/>
+                <w:szCs w:val="21"/>
+              </w:rPr>
+              <w:t xml:space="preserve"> </w:t>
+            </w:r>
+            <w:r>
+              <w:rPr>
+                <w:rFonts w:ascii="CMU Serif Roman" w:hAnsi="CMU Serif Roman" w:cs="CMU Serif Roman"/>
+                <w:sz w:val="21"/>
+                <w:szCs w:val="21"/>
+              </w:rPr>
+              <w:t>1</w:t>
+            </w:r>
+            <w:r>
+              <w:rPr>
+                <w:rFonts w:ascii="CMU Serif Roman" w:hAnsi="CMU Serif Roman" w:cs="CMU Serif Roman"/>
+                <w:sz w:val="21"/>
+                <w:szCs w:val="21"/>
+              </w:rPr>
+              <w:t xml:space="preserve"> </w:t>
+            </w:r>
+            <w:r>
+              <w:rPr>
+                <w:rFonts w:ascii="CMU Serif Roman" w:hAnsi="CMU Serif Roman" w:cs="CMU Serif Roman"/>
+                <w:sz w:val="21"/>
+                <w:szCs w:val="21"/>
+              </w:rPr>
+              <w:t>1</w:t>
+            </w:r>
+            <w:r>
+              <w:rPr>
+                <w:rFonts w:ascii="CMU Serif Roman" w:hAnsi="CMU Serif Roman" w:cs="CMU Serif Roman"/>
+                <w:sz w:val="21"/>
+                <w:szCs w:val="21"/>
+              </w:rPr>
+              <w:t xml:space="preserve"> </w:t>
+            </w:r>
+            <w:r>
+              <w:rPr>
+                <w:rFonts w:ascii="CMU Serif Roman" w:hAnsi="CMU Serif Roman" w:cs="CMU Serif Roman"/>
+                <w:sz w:val="21"/>
+                <w:szCs w:val="21"/>
+              </w:rPr>
+              <w:t>3</w:t>
             </w:r>
           </w:p>
           <w:p>
@@ -5980,7 +6514,55 @@
                 <w:sz w:val="21"/>
                 <w:szCs w:val="21"/>
               </w:rPr>
-              <w:t>1122</w:t>
+              <w:t>1</w:t>
+            </w:r>
+            <w:r>
+              <w:rPr>
+                <w:rFonts w:ascii="CMU Serif Roman" w:hAnsi="CMU Serif Roman" w:cs="CMU Serif Roman"/>
+                <w:sz w:val="21"/>
+                <w:szCs w:val="21"/>
+              </w:rPr>
+              <w:t xml:space="preserve"> </w:t>
+            </w:r>
+            <w:r>
+              <w:rPr>
+                <w:rFonts w:ascii="CMU Serif Roman" w:hAnsi="CMU Serif Roman" w:cs="CMU Serif Roman"/>
+                <w:sz w:val="21"/>
+                <w:szCs w:val="21"/>
+              </w:rPr>
+              <w:t>1</w:t>
+            </w:r>
+            <w:r>
+              <w:rPr>
+                <w:rFonts w:ascii="CMU Serif Roman" w:hAnsi="CMU Serif Roman" w:cs="CMU Serif Roman"/>
+                <w:sz w:val="21"/>
+                <w:szCs w:val="21"/>
+              </w:rPr>
+              <w:t xml:space="preserve"> </w:t>
+            </w:r>
+            <w:r>
+              <w:rPr>
+                <w:rFonts w:ascii="CMU Serif Roman" w:hAnsi="CMU Serif Roman" w:cs="CMU Serif Roman"/>
+                <w:sz w:val="21"/>
+                <w:szCs w:val="21"/>
+              </w:rPr>
+              <w:t>2</w:t>
+            </w:r>
+            <w:r>
+              <w:rPr>
+                <w:rFonts w:ascii="CMU Serif Roman" w:hAnsi="CMU Serif Roman" w:cs="CMU Serif Roman"/>
+                <w:sz w:val="21"/>
+                <w:szCs w:val="21"/>
+              </w:rPr>
+              <w:t xml:space="preserve"> </w:t>
+            </w:r>
+            <w:r>
+              <w:rPr>
+                <w:rFonts w:ascii="CMU Serif Roman" w:hAnsi="CMU Serif Roman" w:cs="CMU Serif Roman"/>
+                <w:sz w:val="21"/>
+                <w:szCs w:val="21"/>
+              </w:rPr>
+              <w:t>2</w:t>
             </w:r>
           </w:p>
           <w:p>
@@ -6002,7 +6584,47 @@
                 <w:sz w:val="21"/>
                 <w:szCs w:val="21"/>
               </w:rPr>
-              <w:t>114</w:t>
+              <w:t>1</w:t>
+            </w:r>
+            <w:r>
+              <w:rPr>
+                <w:rFonts w:ascii="CMU Serif Roman" w:hAnsi="CMU Serif Roman" w:cs="CMU Serif Roman"/>
+                <w:strike/>
+                <w:color w:val="FA0000"/>
+                <w:sz w:val="21"/>
+                <w:szCs w:val="21"/>
+              </w:rPr>
+              <w:t xml:space="preserve"> </w:t>
+            </w:r>
+            <w:r>
+              <w:rPr>
+                <w:rFonts w:ascii="CMU Serif Roman" w:hAnsi="CMU Serif Roman" w:cs="CMU Serif Roman"/>
+                <w:strike/>
+                <w:color w:val="FA0000"/>
+                <w:sz w:val="21"/>
+                <w:szCs w:val="21"/>
+              </w:rPr>
+              <w:t>1</w:t>
+            </w:r>
+            <w:r>
+              <w:rPr>
+                <w:rFonts w:ascii="CMU Serif Roman" w:hAnsi="CMU Serif Roman" w:cs="CMU Serif Roman"/>
+                <w:strike/>
+                <w:color w:val="FA0000"/>
+                <w:sz w:val="21"/>
+                <w:szCs w:val="21"/>
+              </w:rPr>
+              <w:t xml:space="preserve"> </w:t>
+            </w:r>
+            <w:r>
+              <w:rPr>
+                <w:rFonts w:ascii="CMU Serif Roman" w:hAnsi="CMU Serif Roman" w:cs="CMU Serif Roman"/>
+                <w:strike/>
+                <w:color w:val="FA0000"/>
+                <w:sz w:val="21"/>
+                <w:szCs w:val="21"/>
+              </w:rPr>
+              <w:t>4</w:t>
             </w:r>
           </w:p>
           <w:p>
@@ -6021,7 +6643,39 @@
                 <w:sz w:val="21"/>
                 <w:szCs w:val="21"/>
               </w:rPr>
-              <w:t>123</w:t>
+              <w:t>1</w:t>
+            </w:r>
+            <w:r>
+              <w:rPr>
+                <w:rFonts w:ascii="CMU Serif Roman" w:hAnsi="CMU Serif Roman" w:cs="CMU Serif Roman"/>
+                <w:sz w:val="21"/>
+                <w:szCs w:val="21"/>
+              </w:rPr>
+              <w:t xml:space="preserve"> </w:t>
+            </w:r>
+            <w:r>
+              <w:rPr>
+                <w:rFonts w:ascii="CMU Serif Roman" w:hAnsi="CMU Serif Roman" w:cs="CMU Serif Roman"/>
+                <w:sz w:val="21"/>
+                <w:szCs w:val="21"/>
+              </w:rPr>
+              <w:t>2</w:t>
+            </w:r>
+            <w:r>
+              <w:rPr>
+                <w:rFonts w:ascii="CMU Serif Roman" w:hAnsi="CMU Serif Roman" w:cs="CMU Serif Roman"/>
+                <w:sz w:val="21"/>
+                <w:szCs w:val="21"/>
+              </w:rPr>
+              <w:t xml:space="preserve"> </w:t>
+            </w:r>
+            <w:r>
+              <w:rPr>
+                <w:rFonts w:ascii="CMU Serif Roman" w:hAnsi="CMU Serif Roman" w:cs="CMU Serif Roman"/>
+                <w:sz w:val="21"/>
+                <w:szCs w:val="21"/>
+              </w:rPr>
+              <w:t>3</w:t>
             </w:r>
           </w:p>
           <w:p>
@@ -6043,7 +6697,27 @@
                 <w:sz w:val="21"/>
                 <w:szCs w:val="21"/>
               </w:rPr>
-              <w:t>15</w:t>
+              <w:t>1</w:t>
+            </w:r>
+            <w:r>
+              <w:rPr>
+                <w:rFonts w:ascii="CMU Serif Roman" w:hAnsi="CMU Serif Roman" w:cs="CMU Serif Roman"/>
+                <w:strike/>
+                <w:color w:val="FA0000"/>
+                <w:sz w:val="21"/>
+                <w:szCs w:val="21"/>
+              </w:rPr>
+              <w:t xml:space="preserve"> </w:t>
+            </w:r>
+            <w:r>
+              <w:rPr>
+                <w:rFonts w:ascii="CMU Serif Roman" w:hAnsi="CMU Serif Roman" w:cs="CMU Serif Roman"/>
+                <w:strike/>
+                <w:color w:val="FA0000"/>
+                <w:sz w:val="21"/>
+                <w:szCs w:val="21"/>
+              </w:rPr>
+              <w:t>5</w:t>
             </w:r>
           </w:p>
           <w:p>
@@ -6065,7 +6739,27 @@
                 <w:sz w:val="21"/>
                 <w:szCs w:val="21"/>
               </w:rPr>
-              <w:t>24</w:t>
+              <w:t>2</w:t>
+            </w:r>
+            <w:r>
+              <w:rPr>
+                <w:rFonts w:ascii="CMU Serif Roman" w:hAnsi="CMU Serif Roman" w:cs="CMU Serif Roman"/>
+                <w:strike/>
+                <w:color w:val="FA0000"/>
+                <w:sz w:val="21"/>
+                <w:szCs w:val="21"/>
+              </w:rPr>
+              <w:t xml:space="preserve"> </w:t>
+            </w:r>
+            <w:r>
+              <w:rPr>
+                <w:rFonts w:ascii="CMU Serif Roman" w:hAnsi="CMU Serif Roman" w:cs="CMU Serif Roman"/>
+                <w:strike/>
+                <w:color w:val="FA0000"/>
+                <w:sz w:val="21"/>
+                <w:szCs w:val="21"/>
+              </w:rPr>
+              <w:t>4</w:t>
             </w:r>
           </w:p>
           <w:p>
@@ -6084,7 +6778,23 @@
                 <w:sz w:val="21"/>
                 <w:szCs w:val="21"/>
               </w:rPr>
-              <w:t>33</w:t>
+              <w:t>3</w:t>
+            </w:r>
+            <w:r>
+              <w:rPr>
+                <w:rFonts w:ascii="CMU Serif Roman" w:hAnsi="CMU Serif Roman" w:cs="CMU Serif Roman"/>
+                <w:sz w:val="21"/>
+                <w:szCs w:val="21"/>
+              </w:rPr>
+              <w:t xml:space="preserve"> </w:t>
+            </w:r>
+            <w:r>
+              <w:rPr>
+                <w:rFonts w:ascii="CMU Serif Roman" w:hAnsi="CMU Serif Roman" w:cs="CMU Serif Roman"/>
+                <w:sz w:val="21"/>
+                <w:szCs w:val="21"/>
+              </w:rPr>
+              <w:t>3</w:t>
             </w:r>
           </w:p>
           <w:p>
@@ -6112,7 +6822,7 @@
         </w:tc>
         <w:tc>
           <w:tcPr>
-            <w:tcW w:w="1277" w:type="dxa"/>
+            <w:tcW w:w="1440" w:type="dxa"/>
             <w:tcBorders>
               <w:top w:val="single" w:sz="8" w:space="0" w:color="A3A3A3"/>
               <w:left w:val="single" w:sz="8" w:space="0" w:color="A3A3A3"/>
@@ -6143,7 +6853,103 @@
                 <w:sz w:val="21"/>
                 <w:szCs w:val="21"/>
               </w:rPr>
-              <w:t>1 1 1 1 1 1 1</w:t>
+              <w:t>1</w:t>
+            </w:r>
+            <w:r>
+              <w:rPr>
+                <w:rFonts w:ascii="CMU Serif Roman" w:hAnsi="CMU Serif Roman" w:cs="CMU Serif Roman"/>
+                <w:sz w:val="21"/>
+                <w:szCs w:val="21"/>
+              </w:rPr>
+              <w:t xml:space="preserve"> </w:t>
+            </w:r>
+            <w:r>
+              <w:rPr>
+                <w:rFonts w:ascii="CMU Serif Roman" w:hAnsi="CMU Serif Roman" w:cs="CMU Serif Roman"/>
+                <w:sz w:val="21"/>
+                <w:szCs w:val="21"/>
+              </w:rPr>
+              <w:t>1</w:t>
+            </w:r>
+            <w:r>
+              <w:rPr>
+                <w:rFonts w:ascii="CMU Serif Roman" w:hAnsi="CMU Serif Roman" w:cs="CMU Serif Roman"/>
+                <w:sz w:val="21"/>
+                <w:szCs w:val="21"/>
+              </w:rPr>
+              <w:t xml:space="preserve"> </w:t>
+            </w:r>
+            <w:r>
+              <w:rPr>
+                <w:rFonts w:ascii="CMU Serif Roman" w:hAnsi="CMU Serif Roman" w:cs="CMU Serif Roman"/>
+                <w:sz w:val="21"/>
+                <w:szCs w:val="21"/>
+              </w:rPr>
+              <w:t>1</w:t>
+            </w:r>
+            <w:r>
+              <w:rPr>
+                <w:rFonts w:ascii="CMU Serif Roman" w:hAnsi="CMU Serif Roman" w:cs="CMU Serif Roman"/>
+                <w:sz w:val="21"/>
+                <w:szCs w:val="21"/>
+              </w:rPr>
+              <w:t xml:space="preserve"> </w:t>
+            </w:r>
+            <w:r>
+              <w:rPr>
+                <w:rFonts w:ascii="CMU Serif Roman" w:hAnsi="CMU Serif Roman" w:cs="CMU Serif Roman"/>
+                <w:sz w:val="21"/>
+                <w:szCs w:val="21"/>
+              </w:rPr>
+              <w:t>1</w:t>
+            </w:r>
+            <w:r>
+              <w:rPr>
+                <w:rFonts w:ascii="CMU Serif Roman" w:hAnsi="CMU Serif Roman" w:cs="CMU Serif Roman"/>
+                <w:sz w:val="21"/>
+                <w:szCs w:val="21"/>
+              </w:rPr>
+              <w:t xml:space="preserve"> </w:t>
+            </w:r>
+            <w:r>
+              <w:rPr>
+                <w:rFonts w:ascii="CMU Serif Roman" w:hAnsi="CMU Serif Roman" w:cs="CMU Serif Roman"/>
+                <w:sz w:val="21"/>
+                <w:szCs w:val="21"/>
+              </w:rPr>
+              <w:t>1</w:t>
+            </w:r>
+            <w:r>
+              <w:rPr>
+                <w:rFonts w:ascii="CMU Serif Roman" w:hAnsi="CMU Serif Roman" w:cs="CMU Serif Roman"/>
+                <w:sz w:val="21"/>
+                <w:szCs w:val="21"/>
+              </w:rPr>
+              <w:t xml:space="preserve"> </w:t>
+            </w:r>
+            <w:r>
+              <w:rPr>
+                <w:rFonts w:ascii="CMU Serif Roman" w:hAnsi="CMU Serif Roman" w:cs="CMU Serif Roman"/>
+                <w:sz w:val="21"/>
+                <w:szCs w:val="21"/>
+              </w:rPr>
+              <w:t>1</w:t>
+            </w:r>
+            <w:r>
+              <w:rPr>
+                <w:rFonts w:ascii="CMU Serif Roman" w:hAnsi="CMU Serif Roman" w:cs="CMU Serif Roman"/>
+                <w:sz w:val="21"/>
+                <w:szCs w:val="21"/>
+              </w:rPr>
+              <w:t xml:space="preserve"> </w:t>
+            </w:r>
+            <w:r>
+              <w:rPr>
+                <w:rFonts w:ascii="CMU Serif Roman" w:hAnsi="CMU Serif Roman" w:cs="CMU Serif Roman"/>
+                <w:sz w:val="21"/>
+                <w:szCs w:val="21"/>
+              </w:rPr>
+              <w:t>1</w:t>
             </w:r>
           </w:p>
           <w:p>
@@ -6162,7 +6968,87 @@
                 <w:sz w:val="21"/>
                 <w:szCs w:val="21"/>
               </w:rPr>
-              <w:t>1 1 1 1 1 2</w:t>
+              <w:t>1</w:t>
+            </w:r>
+            <w:r>
+              <w:rPr>
+                <w:rFonts w:ascii="CMU Serif Roman" w:hAnsi="CMU Serif Roman" w:cs="CMU Serif Roman"/>
+                <w:sz w:val="21"/>
+                <w:szCs w:val="21"/>
+              </w:rPr>
+              <w:t xml:space="preserve"> </w:t>
+            </w:r>
+            <w:r>
+              <w:rPr>
+                <w:rFonts w:ascii="CMU Serif Roman" w:hAnsi="CMU Serif Roman" w:cs="CMU Serif Roman"/>
+                <w:sz w:val="21"/>
+                <w:szCs w:val="21"/>
+              </w:rPr>
+              <w:t>1</w:t>
+            </w:r>
+            <w:r>
+              <w:rPr>
+                <w:rFonts w:ascii="CMU Serif Roman" w:hAnsi="CMU Serif Roman" w:cs="CMU Serif Roman"/>
+                <w:sz w:val="21"/>
+                <w:szCs w:val="21"/>
+              </w:rPr>
+              <w:t xml:space="preserve"> </w:t>
+            </w:r>
+            <w:r>
+              <w:rPr>
+                <w:rFonts w:ascii="CMU Serif Roman" w:hAnsi="CMU Serif Roman" w:cs="CMU Serif Roman"/>
+                <w:sz w:val="21"/>
+                <w:szCs w:val="21"/>
+              </w:rPr>
+              <w:t>1</w:t>
+            </w:r>
+            <w:r>
+              <w:rPr>
+                <w:rFonts w:ascii="CMU Serif Roman" w:hAnsi="CMU Serif Roman" w:cs="CMU Serif Roman"/>
+                <w:sz w:val="21"/>
+                <w:szCs w:val="21"/>
+              </w:rPr>
+              <w:t xml:space="preserve"> </w:t>
+            </w:r>
+            <w:r>
+              <w:rPr>
+                <w:rFonts w:ascii="CMU Serif Roman" w:hAnsi="CMU Serif Roman" w:cs="CMU Serif Roman"/>
+                <w:sz w:val="21"/>
+                <w:szCs w:val="21"/>
+              </w:rPr>
+              <w:t>1</w:t>
+            </w:r>
+            <w:r>
+              <w:rPr>
+                <w:rFonts w:ascii="CMU Serif Roman" w:hAnsi="CMU Serif Roman" w:cs="CMU Serif Roman"/>
+                <w:sz w:val="21"/>
+                <w:szCs w:val="21"/>
+              </w:rPr>
+              <w:t xml:space="preserve"> </w:t>
+            </w:r>
+            <w:r>
+              <w:rPr>
+                <w:rFonts w:ascii="CMU Serif Roman" w:hAnsi="CMU Serif Roman" w:cs="CMU Serif Roman"/>
+                <w:sz w:val="21"/>
+                <w:szCs w:val="21"/>
+              </w:rPr>
+              <w:t>1</w:t>
+            </w:r>
+            <w:r>
+              <w:rPr>
+                <w:rFonts w:ascii="CMU Serif Roman" w:hAnsi="CMU Serif Roman" w:cs="CMU Serif Roman"/>
+                <w:sz w:val="21"/>
+                <w:szCs w:val="21"/>
+              </w:rPr>
+              <w:t xml:space="preserve"> </w:t>
+            </w:r>
+            <w:r>
+              <w:rPr>
+                <w:rFonts w:ascii="CMU Serif Roman" w:hAnsi="CMU Serif Roman" w:cs="CMU Serif Roman"/>
+                <w:sz w:val="21"/>
+                <w:szCs w:val="21"/>
+              </w:rPr>
+              <w:t>2</w:t>
             </w:r>
           </w:p>
           <w:p>
@@ -6181,7 +7067,71 @@
                 <w:sz w:val="21"/>
                 <w:szCs w:val="21"/>
               </w:rPr>
-              <w:t>1 1 1 1 3</w:t>
+              <w:t>1</w:t>
+            </w:r>
+            <w:r>
+              <w:rPr>
+                <w:rFonts w:ascii="CMU Serif Roman" w:hAnsi="CMU Serif Roman" w:cs="CMU Serif Roman"/>
+                <w:sz w:val="21"/>
+                <w:szCs w:val="21"/>
+              </w:rPr>
+              <w:t xml:space="preserve"> </w:t>
+            </w:r>
+            <w:r>
+              <w:rPr>
+                <w:rFonts w:ascii="CMU Serif Roman" w:hAnsi="CMU Serif Roman" w:cs="CMU Serif Roman"/>
+                <w:sz w:val="21"/>
+                <w:szCs w:val="21"/>
+              </w:rPr>
+              <w:t>1</w:t>
+            </w:r>
+            <w:r>
+              <w:rPr>
+                <w:rFonts w:ascii="CMU Serif Roman" w:hAnsi="CMU Serif Roman" w:cs="CMU Serif Roman"/>
+                <w:sz w:val="21"/>
+                <w:szCs w:val="21"/>
+              </w:rPr>
+              <w:t xml:space="preserve"> </w:t>
+            </w:r>
+            <w:r>
+              <w:rPr>
+                <w:rFonts w:ascii="CMU Serif Roman" w:hAnsi="CMU Serif Roman" w:cs="CMU Serif Roman"/>
+                <w:sz w:val="21"/>
+                <w:szCs w:val="21"/>
+              </w:rPr>
+              <w:t>1</w:t>
+            </w:r>
+            <w:r>
+              <w:rPr>
+                <w:rFonts w:ascii="CMU Serif Roman" w:hAnsi="CMU Serif Roman" w:cs="CMU Serif Roman"/>
+                <w:sz w:val="21"/>
+                <w:szCs w:val="21"/>
+              </w:rPr>
+              <w:t xml:space="preserve"> </w:t>
+            </w:r>
+            <w:r>
+              <w:rPr>
+                <w:rFonts w:ascii="CMU Serif Roman" w:hAnsi="CMU Serif Roman" w:cs="CMU Serif Roman"/>
+                <w:sz w:val="21"/>
+                <w:szCs w:val="21"/>
+              </w:rPr>
+              <w:t>1</w:t>
+            </w:r>
+            <w:r>
+              <w:rPr>
+                <w:rFonts w:ascii="CMU Serif Roman" w:hAnsi="CMU Serif Roman" w:cs="CMU Serif Roman"/>
+                <w:sz w:val="21"/>
+                <w:szCs w:val="21"/>
+              </w:rPr>
+              <w:t xml:space="preserve"> </w:t>
+            </w:r>
+            <w:r>
+              <w:rPr>
+                <w:rFonts w:ascii="CMU Serif Roman" w:hAnsi="CMU Serif Roman" w:cs="CMU Serif Roman"/>
+                <w:sz w:val="21"/>
+                <w:szCs w:val="21"/>
+              </w:rPr>
+              <w:t>3</w:t>
             </w:r>
           </w:p>
           <w:p>
@@ -6200,7 +7150,71 @@
                 <w:sz w:val="21"/>
                 <w:szCs w:val="21"/>
               </w:rPr>
-              <w:t>1 1 1 2 2</w:t>
+              <w:t>1</w:t>
+            </w:r>
+            <w:r>
+              <w:rPr>
+                <w:rFonts w:ascii="CMU Serif Roman" w:hAnsi="CMU Serif Roman" w:cs="CMU Serif Roman"/>
+                <w:sz w:val="21"/>
+                <w:szCs w:val="21"/>
+              </w:rPr>
+              <w:t xml:space="preserve"> </w:t>
+            </w:r>
+            <w:r>
+              <w:rPr>
+                <w:rFonts w:ascii="CMU Serif Roman" w:hAnsi="CMU Serif Roman" w:cs="CMU Serif Roman"/>
+                <w:sz w:val="21"/>
+                <w:szCs w:val="21"/>
+              </w:rPr>
+              <w:t>1</w:t>
+            </w:r>
+            <w:r>
+              <w:rPr>
+                <w:rFonts w:ascii="CMU Serif Roman" w:hAnsi="CMU Serif Roman" w:cs="CMU Serif Roman"/>
+                <w:sz w:val="21"/>
+                <w:szCs w:val="21"/>
+              </w:rPr>
+              <w:t xml:space="preserve"> </w:t>
+            </w:r>
+            <w:r>
+              <w:rPr>
+                <w:rFonts w:ascii="CMU Serif Roman" w:hAnsi="CMU Serif Roman" w:cs="CMU Serif Roman"/>
+                <w:sz w:val="21"/>
+                <w:szCs w:val="21"/>
+              </w:rPr>
+              <w:t>1</w:t>
+            </w:r>
+            <w:r>
+              <w:rPr>
+                <w:rFonts w:ascii="CMU Serif Roman" w:hAnsi="CMU Serif Roman" w:cs="CMU Serif Roman"/>
+                <w:sz w:val="21"/>
+                <w:szCs w:val="21"/>
+              </w:rPr>
+              <w:t xml:space="preserve"> </w:t>
+            </w:r>
+            <w:r>
+              <w:rPr>
+                <w:rFonts w:ascii="CMU Serif Roman" w:hAnsi="CMU Serif Roman" w:cs="CMU Serif Roman"/>
+                <w:sz w:val="21"/>
+                <w:szCs w:val="21"/>
+              </w:rPr>
+              <w:t>2</w:t>
+            </w:r>
+            <w:r>
+              <w:rPr>
+                <w:rFonts w:ascii="CMU Serif Roman" w:hAnsi="CMU Serif Roman" w:cs="CMU Serif Roman"/>
+                <w:sz w:val="21"/>
+                <w:szCs w:val="21"/>
+              </w:rPr>
+              <w:t xml:space="preserve"> </w:t>
+            </w:r>
+            <w:r>
+              <w:rPr>
+                <w:rFonts w:ascii="CMU Serif Roman" w:hAnsi="CMU Serif Roman" w:cs="CMU Serif Roman"/>
+                <w:sz w:val="21"/>
+                <w:szCs w:val="21"/>
+              </w:rPr>
+              <w:t>2</w:t>
             </w:r>
           </w:p>
           <w:p>
@@ -6754,7 +7768,6 @@
           <w:sz w:val="22"/>
           <w:szCs w:val="22"/>
         </w:rPr>
-        <w:lastRenderedPageBreak/>
         <w:t>Similarly, the BER for double symbol error</w:t>
       </w:r>
       <w:r>
@@ -6790,6 +7803,7 @@
               <w:sz w:val="22"/>
               <w:szCs w:val="22"/>
             </w:rPr>
+            <w:lastRenderedPageBreak/>
             <m:t>BE</m:t>
           </m:r>
           <m:sSub>
@@ -6842,23 +7856,7 @@
                       <w:sz w:val="22"/>
                       <w:szCs w:val="22"/>
                     </w:rPr>
-                    <m:t>1</m:t>
-                  </m:r>
-                  <m:r>
-                    <w:rPr>
-                      <w:rFonts w:ascii="Latin Modern Math" w:hAnsi="Latin Modern Math" w:cs="CMU Serif Roman"/>
-                      <w:sz w:val="22"/>
-                      <w:szCs w:val="22"/>
-                    </w:rPr>
-                    <m:t>,</m:t>
-                  </m:r>
-                  <m:r>
-                    <w:rPr>
-                      <w:rFonts w:ascii="Latin Modern Math" w:hAnsi="Latin Modern Math" w:cs="CMU Serif Roman"/>
-                      <w:sz w:val="22"/>
-                      <w:szCs w:val="22"/>
-                    </w:rPr>
-                    <m:t>1</m:t>
+                    <m:t>1,1</m:t>
                   </m:r>
                 </m:e>
               </m:d>
@@ -7181,15 +8179,7 @@
                       <w:sz w:val="22"/>
                       <w:szCs w:val="22"/>
                     </w:rPr>
-                    <m:t>n</m:t>
-                  </m:r>
-                  <m:r>
-                    <w:rPr>
-                      <w:rFonts w:ascii="Latin Modern Math" w:hAnsi="Latin Modern Math" w:cs="CMU Serif Roman"/>
-                      <w:sz w:val="22"/>
-                      <w:szCs w:val="22"/>
-                    </w:rPr>
-                    <m:t>-1</m:t>
+                    <m:t>n-1</m:t>
                   </m:r>
                 </m:e>
                 <m:e>
@@ -7303,15 +8293,7 @@
                       <w:sz w:val="22"/>
                       <w:szCs w:val="22"/>
                     </w:rPr>
-                    <m:t>n</m:t>
-                  </m:r>
-                  <m:r>
-                    <w:rPr>
-                      <w:rFonts w:ascii="Latin Modern Math" w:hAnsi="Latin Modern Math" w:cs="CMU Serif Roman"/>
-                      <w:sz w:val="22"/>
-                      <w:szCs w:val="22"/>
-                    </w:rPr>
-                    <m:t>-1</m:t>
+                    <m:t>n-1</m:t>
                   </m:r>
                 </m:e>
               </m:d>
@@ -7321,15 +8303,7 @@
                   <w:sz w:val="22"/>
                   <w:szCs w:val="22"/>
                 </w:rPr>
-                <m:t>-</m:t>
-              </m:r>
-              <m:r>
-                <w:rPr>
-                  <w:rFonts w:ascii="Latin Modern Math" w:hAnsi="Latin Modern Math" w:cs="CMU Serif Roman"/>
-                  <w:sz w:val="22"/>
-                  <w:szCs w:val="22"/>
-                </w:rPr>
-                <m:t>1</m:t>
+                <m:t>-1</m:t>
               </m:r>
             </m:sup>
           </m:sSubSup>
@@ -7381,15 +8355,7 @@
                       <w:sz w:val="22"/>
                       <w:szCs w:val="22"/>
                     </w:rPr>
-                    <m:t>es</m:t>
-                  </m:r>
-                  <m:r>
-                    <w:rPr>
-                      <w:rFonts w:ascii="Latin Modern Math" w:hAnsi="Latin Modern Math" w:cs="CMU Serif Roman"/>
-                      <w:sz w:val="22"/>
-                      <w:szCs w:val="22"/>
-                    </w:rPr>
-                    <m:t>2</m:t>
+                    <m:t>es2</m:t>
                   </m:r>
                 </m:sub>
               </m:sSub>
@@ -7464,15 +8430,7 @@
               <w:sz w:val="22"/>
               <w:szCs w:val="22"/>
             </w:rPr>
-            <m:t>=</m:t>
-          </m:r>
-          <m:r>
-            <w:rPr>
-              <w:rFonts w:ascii="Latin Modern Math" w:hAnsi="Latin Modern Math" w:cs="CMU Serif Roman"/>
-              <w:sz w:val="22"/>
-              <w:szCs w:val="22"/>
-            </w:rPr>
-            <m:t>BE</m:t>
+            <m:t>=BE</m:t>
           </m:r>
           <m:sSub>
             <m:sSubPr>
@@ -7502,15 +8460,7 @@
                   <w:sz w:val="22"/>
                   <w:szCs w:val="22"/>
                 </w:rPr>
-                <m:t>js=2</m:t>
-              </m:r>
-              <m:r>
-                <w:rPr>
-                  <w:rFonts w:ascii="Latin Modern Math" w:hAnsi="Latin Modern Math" w:cs="CMU Serif Roman"/>
-                  <w:sz w:val="22"/>
-                  <w:szCs w:val="22"/>
-                </w:rPr>
-                <m:t>,{11}</m:t>
+                <m:t>js=2,{11}</m:t>
               </m:r>
             </m:sub>
           </m:sSub>
@@ -7520,15 +8470,7 @@
               <w:sz w:val="22"/>
               <w:szCs w:val="22"/>
             </w:rPr>
-            <m:t>+</m:t>
-          </m:r>
-          <m:r>
-            <w:rPr>
-              <w:rFonts w:ascii="Latin Modern Math" w:hAnsi="Latin Modern Math" w:cs="CMU Serif Roman"/>
-              <w:sz w:val="22"/>
-              <w:szCs w:val="22"/>
-            </w:rPr>
-            <m:t>BE</m:t>
+            <m:t>+BE</m:t>
           </m:r>
           <m:sSub>
             <m:sSubPr>
@@ -7558,23 +8500,7 @@
                   <w:sz w:val="22"/>
                   <w:szCs w:val="22"/>
                 </w:rPr>
-                <m:t>js=2,{</m:t>
-              </m:r>
-              <m:r>
-                <w:rPr>
-                  <w:rFonts w:ascii="Latin Modern Math" w:hAnsi="Latin Modern Math" w:cs="CMU Serif Roman"/>
-                  <w:sz w:val="22"/>
-                  <w:szCs w:val="22"/>
-                </w:rPr>
-                <m:t>2</m:t>
-              </m:r>
-              <m:r>
-                <w:rPr>
-                  <w:rFonts w:ascii="Latin Modern Math" w:hAnsi="Latin Modern Math" w:cs="CMU Serif Roman"/>
-                  <w:sz w:val="22"/>
-                  <w:szCs w:val="22"/>
-                </w:rPr>
-                <m:t>}</m:t>
+                <m:t>js=2,{2}</m:t>
               </m:r>
             </m:sub>
           </m:sSub>
@@ -7669,23 +8595,7 @@
                   <w:sz w:val="22"/>
                   <w:szCs w:val="22"/>
                 </w:rPr>
-                <m:t>js=</m:t>
-              </m:r>
-              <m:r>
-                <w:rPr>
-                  <w:rFonts w:ascii="Latin Modern Math" w:hAnsi="Latin Modern Math" w:cs="CMU Serif Roman"/>
-                  <w:sz w:val="22"/>
-                  <w:szCs w:val="22"/>
-                </w:rPr>
-                <m:t>3</m:t>
-              </m:r>
-              <m:r>
-                <w:rPr>
-                  <w:rFonts w:ascii="Latin Modern Math" w:hAnsi="Latin Modern Math" w:cs="CMU Serif Roman"/>
-                  <w:sz w:val="22"/>
-                  <w:szCs w:val="22"/>
-                </w:rPr>
-                <m:t>,</m:t>
+                <m:t>js=3,</m:t>
               </m:r>
               <m:d>
                 <m:dPr>
@@ -7707,39 +8617,7 @@
                       <w:sz w:val="22"/>
                       <w:szCs w:val="22"/>
                     </w:rPr>
-                    <m:t>1</m:t>
-                  </m:r>
-                  <m:r>
-                    <w:rPr>
-                      <w:rFonts w:ascii="Latin Modern Math" w:hAnsi="Latin Modern Math" w:cs="CMU Serif Roman"/>
-                      <w:sz w:val="22"/>
-                      <w:szCs w:val="22"/>
-                    </w:rPr>
-                    <m:t>,</m:t>
-                  </m:r>
-                  <m:r>
-                    <w:rPr>
-                      <w:rFonts w:ascii="Latin Modern Math" w:hAnsi="Latin Modern Math" w:cs="CMU Serif Roman"/>
-                      <w:sz w:val="22"/>
-                      <w:szCs w:val="22"/>
-                    </w:rPr>
-                    <m:t>1</m:t>
-                  </m:r>
-                  <m:r>
-                    <w:rPr>
-                      <w:rFonts w:ascii="Latin Modern Math" w:hAnsi="Latin Modern Math" w:cs="CMU Serif Roman"/>
-                      <w:sz w:val="22"/>
-                      <w:szCs w:val="22"/>
-                    </w:rPr>
-                    <m:t>,</m:t>
-                  </m:r>
-                  <m:r>
-                    <w:rPr>
-                      <w:rFonts w:ascii="Latin Modern Math" w:hAnsi="Latin Modern Math" w:cs="CMU Serif Roman"/>
-                      <w:sz w:val="22"/>
-                      <w:szCs w:val="22"/>
-                    </w:rPr>
-                    <m:t>1</m:t>
+                    <m:t>1,1,1</m:t>
                   </m:r>
                 </m:e>
               </m:d>
@@ -7895,15 +8773,7 @@
                   <w:sz w:val="22"/>
                   <w:szCs w:val="22"/>
                 </w:rPr>
-                <m:t>n-</m:t>
-              </m:r>
-              <m:r>
-                <w:rPr>
-                  <w:rFonts w:ascii="Latin Modern Math" w:hAnsi="Latin Modern Math" w:cs="CMU Serif Roman"/>
-                  <w:sz w:val="22"/>
-                  <w:szCs w:val="22"/>
-                </w:rPr>
-                <m:t>3</m:t>
+                <m:t>n-3</m:t>
               </m:r>
             </m:sup>
           </m:sSubSup>
@@ -7933,15 +8803,7 @@
                   <w:sz w:val="22"/>
                   <w:szCs w:val="22"/>
                 </w:rPr>
-                <m:t>3</m:t>
-              </m:r>
-              <m:r>
-                <w:rPr>
-                  <w:rFonts w:ascii="Latin Modern Math" w:hAnsi="Latin Modern Math" w:cs="CMU Serif Roman"/>
-                  <w:sz w:val="22"/>
-                  <w:szCs w:val="22"/>
-                </w:rPr>
-                <m:t>⋅</m:t>
+                <m:t>3⋅</m:t>
               </m:r>
               <m:sSub>
                 <m:sSubPr>
@@ -8036,39 +8898,7 @@
                   <w:sz w:val="22"/>
                   <w:szCs w:val="22"/>
                 </w:rPr>
-                <m:t>js=</m:t>
-              </m:r>
-              <m:r>
-                <w:rPr>
-                  <w:rFonts w:ascii="Latin Modern Math" w:hAnsi="Latin Modern Math" w:cs="CMU Serif Roman"/>
-                  <w:sz w:val="22"/>
-                  <w:szCs w:val="22"/>
-                </w:rPr>
-                <m:t>3</m:t>
-              </m:r>
-              <m:r>
-                <w:rPr>
-                  <w:rFonts w:ascii="Latin Modern Math" w:hAnsi="Latin Modern Math" w:cs="CMU Serif Roman"/>
-                  <w:sz w:val="22"/>
-                  <w:szCs w:val="22"/>
-                </w:rPr>
-                <m:t>,{</m:t>
-              </m:r>
-              <m:r>
-                <w:rPr>
-                  <w:rFonts w:ascii="Latin Modern Math" w:hAnsi="Latin Modern Math" w:cs="CMU Serif Roman"/>
-                  <w:sz w:val="22"/>
-                  <w:szCs w:val="22"/>
-                </w:rPr>
-                <m:t>1,</m:t>
-              </m:r>
-              <m:r>
-                <w:rPr>
-                  <w:rFonts w:ascii="Latin Modern Math" w:hAnsi="Latin Modern Math" w:cs="CMU Serif Roman"/>
-                  <w:sz w:val="22"/>
-                  <w:szCs w:val="22"/>
-                </w:rPr>
-                <m:t>2}</m:t>
+                <m:t>js=3,{1,2}</m:t>
               </m:r>
             </m:sub>
           </m:sSub>
@@ -8204,15 +9034,7 @@
                       <w:sz w:val="22"/>
                       <w:szCs w:val="22"/>
                     </w:rPr>
-                    <m:t>n-</m:t>
-                  </m:r>
-                  <m:r>
-                    <w:rPr>
-                      <w:rFonts w:ascii="Latin Modern Math" w:hAnsi="Latin Modern Math" w:cs="CMU Serif Roman"/>
-                      <w:sz w:val="22"/>
-                      <w:szCs w:val="22"/>
-                    </w:rPr>
-                    <m:t>2</m:t>
+                    <m:t>n-2</m:t>
                   </m:r>
                 </m:e>
                 <m:e>
@@ -8264,15 +9086,7 @@
                   <w:sz w:val="22"/>
                   <w:szCs w:val="22"/>
                 </w:rPr>
-                <m:t>es</m:t>
-              </m:r>
-              <m:r>
-                <w:rPr>
-                  <w:rFonts w:ascii="Latin Modern Math" w:hAnsi="Latin Modern Math" w:cs="CMU Serif Roman"/>
-                  <w:sz w:val="22"/>
-                  <w:szCs w:val="22"/>
-                </w:rPr>
-                <m:t>1</m:t>
+                <m:t>es1</m:t>
               </m:r>
             </m:sub>
           </m:sSub>
@@ -8334,15 +9148,7 @@
                       <w:sz w:val="22"/>
                       <w:szCs w:val="22"/>
                     </w:rPr>
-                    <m:t>n-</m:t>
-                  </m:r>
-                  <m:r>
-                    <w:rPr>
-                      <w:rFonts w:ascii="Latin Modern Math" w:hAnsi="Latin Modern Math" w:cs="CMU Serif Roman"/>
-                      <w:sz w:val="22"/>
-                      <w:szCs w:val="22"/>
-                    </w:rPr>
-                    <m:t>2</m:t>
+                    <m:t>n-2</m:t>
                   </m:r>
                 </m:e>
               </m:d>
@@ -8517,39 +9323,7 @@
                   <w:sz w:val="22"/>
                   <w:szCs w:val="22"/>
                 </w:rPr>
-                <m:t>js=</m:t>
-              </m:r>
-              <m:r>
-                <w:rPr>
-                  <w:rFonts w:ascii="Latin Modern Math" w:hAnsi="Latin Modern Math" w:cs="CMU Serif Roman"/>
-                  <w:sz w:val="22"/>
-                  <w:szCs w:val="22"/>
-                </w:rPr>
-                <m:t>3</m:t>
-              </m:r>
-              <m:r>
-                <w:rPr>
-                  <w:rFonts w:ascii="Latin Modern Math" w:hAnsi="Latin Modern Math" w:cs="CMU Serif Roman"/>
-                  <w:sz w:val="22"/>
-                  <w:szCs w:val="22"/>
-                </w:rPr>
-                <m:t>,{</m:t>
-              </m:r>
-              <m:r>
-                <w:rPr>
-                  <w:rFonts w:ascii="Latin Modern Math" w:hAnsi="Latin Modern Math" w:cs="CMU Serif Roman"/>
-                  <w:sz w:val="22"/>
-                  <w:szCs w:val="22"/>
-                </w:rPr>
-                <m:t>3</m:t>
-              </m:r>
-              <m:r>
-                <w:rPr>
-                  <w:rFonts w:ascii="Latin Modern Math" w:hAnsi="Latin Modern Math" w:cs="CMU Serif Roman"/>
-                  <w:sz w:val="22"/>
-                  <w:szCs w:val="22"/>
-                </w:rPr>
-                <m:t>}</m:t>
+                <m:t>js=3,{3}</m:t>
               </m:r>
             </m:sub>
           </m:sSub>
@@ -8591,15 +9365,7 @@
                       <w:sz w:val="22"/>
                       <w:szCs w:val="22"/>
                     </w:rPr>
-                    <m:t>n-</m:t>
-                  </m:r>
-                  <m:r>
-                    <w:rPr>
-                      <w:rFonts w:ascii="Latin Modern Math" w:hAnsi="Latin Modern Math" w:cs="CMU Serif Roman"/>
-                      <w:sz w:val="22"/>
-                      <w:szCs w:val="22"/>
-                    </w:rPr>
-                    <m:t>2</m:t>
+                    <m:t>n-2</m:t>
                   </m:r>
                 </m:e>
                 <m:e>
@@ -8651,15 +9417,7 @@
                   <w:sz w:val="22"/>
                   <w:szCs w:val="22"/>
                 </w:rPr>
-                <m:t>es</m:t>
-              </m:r>
-              <m:r>
-                <w:rPr>
-                  <w:rFonts w:ascii="Latin Modern Math" w:hAnsi="Latin Modern Math" w:cs="CMU Serif Roman"/>
-                  <w:sz w:val="22"/>
-                  <w:szCs w:val="22"/>
-                </w:rPr>
-                <m:t>3</m:t>
+                <m:t>es3</m:t>
               </m:r>
             </m:sub>
           </m:sSub>
@@ -8721,15 +9479,7 @@
                       <w:sz w:val="22"/>
                       <w:szCs w:val="22"/>
                     </w:rPr>
-                    <m:t>n-</m:t>
-                  </m:r>
-                  <m:r>
-                    <w:rPr>
-                      <w:rFonts w:ascii="Latin Modern Math" w:hAnsi="Latin Modern Math" w:cs="CMU Serif Roman"/>
-                      <w:sz w:val="22"/>
-                      <w:szCs w:val="22"/>
-                    </w:rPr>
-                    <m:t>2</m:t>
+                    <m:t>n-2</m:t>
                   </m:r>
                 </m:e>
               </m:d>
@@ -8791,15 +9541,7 @@
                       <w:sz w:val="22"/>
                       <w:szCs w:val="22"/>
                     </w:rPr>
-                    <m:t>es</m:t>
-                  </m:r>
-                  <m:r>
-                    <w:rPr>
-                      <w:rFonts w:ascii="Latin Modern Math" w:hAnsi="Latin Modern Math" w:cs="CMU Serif Roman"/>
-                      <w:sz w:val="22"/>
-                      <w:szCs w:val="22"/>
-                    </w:rPr>
-                    <m:t>3</m:t>
+                    <m:t>es3</m:t>
                   </m:r>
                 </m:sub>
               </m:sSub>
@@ -8864,15 +9606,7 @@
                   <w:sz w:val="22"/>
                   <w:szCs w:val="22"/>
                 </w:rPr>
-                <m:t>js=</m:t>
-              </m:r>
-              <m:r>
-                <w:rPr>
-                  <w:rFonts w:ascii="Latin Modern Math" w:hAnsi="Latin Modern Math" w:cs="CMU Serif Roman"/>
-                  <w:sz w:val="22"/>
-                  <w:szCs w:val="22"/>
-                </w:rPr>
-                <m:t>3</m:t>
+                <m:t>js=3</m:t>
               </m:r>
             </m:sub>
           </m:sSub>
@@ -8912,55 +9646,7 @@
                   <w:sz w:val="22"/>
                   <w:szCs w:val="22"/>
                 </w:rPr>
-                <m:t>js=</m:t>
-              </m:r>
-              <m:r>
-                <w:rPr>
-                  <w:rFonts w:ascii="Latin Modern Math" w:hAnsi="Latin Modern Math" w:cs="CMU Serif Roman"/>
-                  <w:sz w:val="22"/>
-                  <w:szCs w:val="22"/>
-                </w:rPr>
-                <m:t>3</m:t>
-              </m:r>
-              <m:r>
-                <w:rPr>
-                  <w:rFonts w:ascii="Latin Modern Math" w:hAnsi="Latin Modern Math" w:cs="CMU Serif Roman"/>
-                  <w:sz w:val="22"/>
-                  <w:szCs w:val="22"/>
-                </w:rPr>
-                <m:t>,{</m:t>
-              </m:r>
-              <m:r>
-                <w:rPr>
-                  <w:rFonts w:ascii="Latin Modern Math" w:hAnsi="Latin Modern Math" w:cs="CMU Serif Roman"/>
-                  <w:sz w:val="22"/>
-                  <w:szCs w:val="22"/>
-                </w:rPr>
-                <m:t>1,</m:t>
-              </m:r>
-              <m:r>
-                <w:rPr>
-                  <w:rFonts w:ascii="Latin Modern Math" w:hAnsi="Latin Modern Math" w:cs="CMU Serif Roman"/>
-                  <w:sz w:val="22"/>
-                  <w:szCs w:val="22"/>
-                </w:rPr>
-                <m:t>1</m:t>
-              </m:r>
-              <m:r>
-                <w:rPr>
-                  <w:rFonts w:ascii="Latin Modern Math" w:hAnsi="Latin Modern Math" w:cs="CMU Serif Roman"/>
-                  <w:sz w:val="22"/>
-                  <w:szCs w:val="22"/>
-                </w:rPr>
-                <m:t>,</m:t>
-              </m:r>
-              <m:r>
-                <w:rPr>
-                  <w:rFonts w:ascii="Latin Modern Math" w:hAnsi="Latin Modern Math" w:cs="CMU Serif Roman"/>
-                  <w:sz w:val="22"/>
-                  <w:szCs w:val="22"/>
-                </w:rPr>
-                <m:t>1}</m:t>
+                <m:t>js=3,{1,1,1}</m:t>
               </m:r>
             </m:sub>
           </m:sSub>
@@ -9000,39 +9686,7 @@
                   <w:sz w:val="22"/>
                   <w:szCs w:val="22"/>
                 </w:rPr>
-                <m:t>js=</m:t>
-              </m:r>
-              <m:r>
-                <w:rPr>
-                  <w:rFonts w:ascii="Latin Modern Math" w:hAnsi="Latin Modern Math" w:cs="CMU Serif Roman"/>
-                  <w:sz w:val="22"/>
-                  <w:szCs w:val="22"/>
-                </w:rPr>
-                <m:t>3</m:t>
-              </m:r>
-              <m:r>
-                <w:rPr>
-                  <w:rFonts w:ascii="Latin Modern Math" w:hAnsi="Latin Modern Math" w:cs="CMU Serif Roman"/>
-                  <w:sz w:val="22"/>
-                  <w:szCs w:val="22"/>
-                </w:rPr>
-                <m:t>,{</m:t>
-              </m:r>
-              <m:r>
-                <w:rPr>
-                  <w:rFonts w:ascii="Latin Modern Math" w:hAnsi="Latin Modern Math" w:cs="CMU Serif Roman"/>
-                  <w:sz w:val="22"/>
-                  <w:szCs w:val="22"/>
-                </w:rPr>
-                <m:t>1,</m:t>
-              </m:r>
-              <m:r>
-                <w:rPr>
-                  <w:rFonts w:ascii="Latin Modern Math" w:hAnsi="Latin Modern Math" w:cs="CMU Serif Roman"/>
-                  <w:sz w:val="22"/>
-                  <w:szCs w:val="22"/>
-                </w:rPr>
-                <m:t>2}</m:t>
+                <m:t>js=3,{1,2}</m:t>
               </m:r>
             </m:sub>
           </m:sSub>
@@ -9042,15 +9696,7 @@
               <w:sz w:val="22"/>
               <w:szCs w:val="22"/>
             </w:rPr>
-            <m:t>+</m:t>
-          </m:r>
-          <m:r>
-            <w:rPr>
-              <w:rFonts w:ascii="Latin Modern Math" w:hAnsi="Latin Modern Math" w:cs="CMU Serif Roman"/>
-              <w:sz w:val="22"/>
-              <w:szCs w:val="22"/>
-            </w:rPr>
-            <m:t>BE</m:t>
+            <m:t>+BE</m:t>
           </m:r>
           <m:sSub>
             <m:sSubPr>
@@ -9080,39 +9726,7 @@
                   <w:sz w:val="22"/>
                   <w:szCs w:val="22"/>
                 </w:rPr>
-                <m:t>js=</m:t>
-              </m:r>
-              <m:r>
-                <w:rPr>
-                  <w:rFonts w:ascii="Latin Modern Math" w:hAnsi="Latin Modern Math" w:cs="CMU Serif Roman"/>
-                  <w:sz w:val="22"/>
-                  <w:szCs w:val="22"/>
-                </w:rPr>
-                <m:t>3</m:t>
-              </m:r>
-              <m:r>
-                <w:rPr>
-                  <w:rFonts w:ascii="Latin Modern Math" w:hAnsi="Latin Modern Math" w:cs="CMU Serif Roman"/>
-                  <w:sz w:val="22"/>
-                  <w:szCs w:val="22"/>
-                </w:rPr>
-                <m:t>,{</m:t>
-              </m:r>
-              <m:r>
-                <w:rPr>
-                  <w:rFonts w:ascii="Latin Modern Math" w:hAnsi="Latin Modern Math" w:cs="CMU Serif Roman"/>
-                  <w:sz w:val="22"/>
-                  <w:szCs w:val="22"/>
-                </w:rPr>
-                <m:t>3</m:t>
-              </m:r>
-              <m:r>
-                <w:rPr>
-                  <w:rFonts w:ascii="Latin Modern Math" w:hAnsi="Latin Modern Math" w:cs="CMU Serif Roman"/>
-                  <w:sz w:val="22"/>
-                  <w:szCs w:val="22"/>
-                </w:rPr>
-                <m:t>}</m:t>
+                <m:t>js=3,{3}</m:t>
               </m:r>
             </m:sub>
           </m:sSub>

</xml_diff>